<commit_message>
all lab done (ex. 8)
</commit_message>
<xml_diff>
--- a/1/7/Звіт7.docx
+++ b/1/7/Звіт7.docx
@@ -779,6 +779,28 @@
           <w:szCs w:val="21"/>
           <w:lang w:eastAsia="uk-UA"/>
         </w:rPr>
+        <w:t>typedef</w:t>
+      </w:r>
+      <w:proofErr w:type="spellEnd"/>
+      <w:r>
+        <w:rPr>
+          <w:rFonts w:ascii="Consolas" w:eastAsia="Times New Roman" w:hAnsi="Consolas" w:cs="Times New Roman"/>
+          <w:color w:val="CCCCCC"/>
+          <w:sz w:val="21"/>
+          <w:szCs w:val="21"/>
+          <w:lang w:eastAsia="uk-UA"/>
+        </w:rPr>
+        <w:t xml:space="preserve"> </w:t>
+      </w:r>
+      <w:proofErr w:type="spellStart"/>
+      <w:r>
+        <w:rPr>
+          <w:rFonts w:ascii="Consolas" w:eastAsia="Times New Roman" w:hAnsi="Consolas" w:cs="Times New Roman"/>
+          <w:color w:val="569CD6"/>
+          <w:sz w:val="21"/>
+          <w:szCs w:val="21"/>
+          <w:lang w:eastAsia="uk-UA"/>
+        </w:rPr>
         <w:t>struct</w:t>
       </w:r>
       <w:proofErr w:type="spellEnd"/>
@@ -967,7 +989,27 @@
           <w:szCs w:val="21"/>
           <w:lang w:eastAsia="uk-UA"/>
         </w:rPr>
-        <w:t>};</w:t>
+        <w:t xml:space="preserve">} </w:t>
+      </w:r>
+      <w:r>
+        <w:rPr>
+          <w:rFonts w:ascii="Consolas" w:eastAsia="Times New Roman" w:hAnsi="Consolas" w:cs="Times New Roman"/>
+          <w:color w:val="4EC9B0"/>
+          <w:sz w:val="21"/>
+          <w:szCs w:val="21"/>
+          <w:lang w:eastAsia="uk-UA"/>
+        </w:rPr>
+        <w:t>FRACTION</w:t>
+      </w:r>
+      <w:r>
+        <w:rPr>
+          <w:rFonts w:ascii="Consolas" w:eastAsia="Times New Roman" w:hAnsi="Consolas" w:cs="Times New Roman"/>
+          <w:color w:val="CCCCCC"/>
+          <w:sz w:val="21"/>
+          <w:szCs w:val="21"/>
+          <w:lang w:eastAsia="uk-UA"/>
+        </w:rPr>
+        <w:t>;</w:t>
       </w:r>
     </w:p>
     <w:p>
@@ -2194,28 +2236,6 @@
         </w:rPr>
         <w:t>(</w:t>
       </w:r>
-      <w:proofErr w:type="spellStart"/>
-      <w:r>
-        <w:rPr>
-          <w:rFonts w:ascii="Consolas" w:eastAsia="Times New Roman" w:hAnsi="Consolas" w:cs="Times New Roman"/>
-          <w:color w:val="569CD6"/>
-          <w:sz w:val="21"/>
-          <w:szCs w:val="21"/>
-          <w:lang w:eastAsia="uk-UA"/>
-        </w:rPr>
-        <w:t>struct</w:t>
-      </w:r>
-      <w:proofErr w:type="spellEnd"/>
-      <w:r>
-        <w:rPr>
-          <w:rFonts w:ascii="Consolas" w:eastAsia="Times New Roman" w:hAnsi="Consolas" w:cs="Times New Roman"/>
-          <w:color w:val="CCCCCC"/>
-          <w:sz w:val="21"/>
-          <w:szCs w:val="21"/>
-          <w:lang w:eastAsia="uk-UA"/>
-        </w:rPr>
-        <w:t xml:space="preserve"> </w:t>
-      </w:r>
       <w:r>
         <w:rPr>
           <w:rFonts w:ascii="Consolas" w:eastAsia="Times New Roman" w:hAnsi="Consolas" w:cs="Times New Roman"/>
@@ -3362,28 +3382,6 @@
           <w:lang w:eastAsia="uk-UA"/>
         </w:rPr>
       </w:pPr>
-      <w:proofErr w:type="spellStart"/>
-      <w:r>
-        <w:rPr>
-          <w:rFonts w:ascii="Consolas" w:eastAsia="Times New Roman" w:hAnsi="Consolas" w:cs="Times New Roman"/>
-          <w:color w:val="569CD6"/>
-          <w:sz w:val="21"/>
-          <w:szCs w:val="21"/>
-          <w:lang w:eastAsia="uk-UA"/>
-        </w:rPr>
-        <w:t>struct</w:t>
-      </w:r>
-      <w:proofErr w:type="spellEnd"/>
-      <w:r>
-        <w:rPr>
-          <w:rFonts w:ascii="Consolas" w:eastAsia="Times New Roman" w:hAnsi="Consolas" w:cs="Times New Roman"/>
-          <w:color w:val="CCCCCC"/>
-          <w:sz w:val="21"/>
-          <w:szCs w:val="21"/>
-          <w:lang w:eastAsia="uk-UA"/>
-        </w:rPr>
-        <w:t xml:space="preserve"> </w:t>
-      </w:r>
       <w:r>
         <w:rPr>
           <w:rFonts w:ascii="Consolas" w:eastAsia="Times New Roman" w:hAnsi="Consolas" w:cs="Times New Roman"/>
@@ -3426,28 +3424,6 @@
         </w:rPr>
         <w:t>(</w:t>
       </w:r>
-      <w:proofErr w:type="spellStart"/>
-      <w:r>
-        <w:rPr>
-          <w:rFonts w:ascii="Consolas" w:eastAsia="Times New Roman" w:hAnsi="Consolas" w:cs="Times New Roman"/>
-          <w:color w:val="569CD6"/>
-          <w:sz w:val="21"/>
-          <w:szCs w:val="21"/>
-          <w:lang w:eastAsia="uk-UA"/>
-        </w:rPr>
-        <w:t>struct</w:t>
-      </w:r>
-      <w:proofErr w:type="spellEnd"/>
-      <w:r>
-        <w:rPr>
-          <w:rFonts w:ascii="Consolas" w:eastAsia="Times New Roman" w:hAnsi="Consolas" w:cs="Times New Roman"/>
-          <w:color w:val="CCCCCC"/>
-          <w:sz w:val="21"/>
-          <w:szCs w:val="21"/>
-          <w:lang w:eastAsia="uk-UA"/>
-        </w:rPr>
-        <w:t xml:space="preserve"> </w:t>
-      </w:r>
       <w:r>
         <w:rPr>
           <w:rFonts w:ascii="Consolas" w:eastAsia="Times New Roman" w:hAnsi="Consolas" w:cs="Times New Roman"/>
@@ -3487,28 +3463,6 @@
           <w:lang w:eastAsia="uk-UA"/>
         </w:rPr>
         <w:t xml:space="preserve">, </w:t>
-      </w:r>
-      <w:proofErr w:type="spellStart"/>
-      <w:r>
-        <w:rPr>
-          <w:rFonts w:ascii="Consolas" w:eastAsia="Times New Roman" w:hAnsi="Consolas" w:cs="Times New Roman"/>
-          <w:color w:val="569CD6"/>
-          <w:sz w:val="21"/>
-          <w:szCs w:val="21"/>
-          <w:lang w:eastAsia="uk-UA"/>
-        </w:rPr>
-        <w:t>struct</w:t>
-      </w:r>
-      <w:proofErr w:type="spellEnd"/>
-      <w:r>
-        <w:rPr>
-          <w:rFonts w:ascii="Consolas" w:eastAsia="Times New Roman" w:hAnsi="Consolas" w:cs="Times New Roman"/>
-          <w:color w:val="CCCCCC"/>
-          <w:sz w:val="21"/>
-          <w:szCs w:val="21"/>
-          <w:lang w:eastAsia="uk-UA"/>
-        </w:rPr>
-        <w:t xml:space="preserve"> </w:t>
       </w:r>
       <w:r>
         <w:rPr>
@@ -3573,28 +3527,6 @@
         </w:rPr>
         <w:t xml:space="preserve">    </w:t>
       </w:r>
-      <w:proofErr w:type="spellStart"/>
-      <w:r>
-        <w:rPr>
-          <w:rFonts w:ascii="Consolas" w:eastAsia="Times New Roman" w:hAnsi="Consolas" w:cs="Times New Roman"/>
-          <w:color w:val="569CD6"/>
-          <w:sz w:val="21"/>
-          <w:szCs w:val="21"/>
-          <w:lang w:eastAsia="uk-UA"/>
-        </w:rPr>
-        <w:t>struct</w:t>
-      </w:r>
-      <w:proofErr w:type="spellEnd"/>
-      <w:r>
-        <w:rPr>
-          <w:rFonts w:ascii="Consolas" w:eastAsia="Times New Roman" w:hAnsi="Consolas" w:cs="Times New Roman"/>
-          <w:color w:val="CCCCCC"/>
-          <w:sz w:val="21"/>
-          <w:szCs w:val="21"/>
-          <w:lang w:eastAsia="uk-UA"/>
-        </w:rPr>
-        <w:t xml:space="preserve"> </w:t>
-      </w:r>
       <w:r>
         <w:rPr>
           <w:rFonts w:ascii="Consolas" w:eastAsia="Times New Roman" w:hAnsi="Consolas" w:cs="Times New Roman"/>
@@ -4319,28 +4251,6 @@
           <w:lang w:eastAsia="uk-UA"/>
         </w:rPr>
       </w:pPr>
-      <w:proofErr w:type="spellStart"/>
-      <w:r>
-        <w:rPr>
-          <w:rFonts w:ascii="Consolas" w:eastAsia="Times New Roman" w:hAnsi="Consolas" w:cs="Times New Roman"/>
-          <w:color w:val="569CD6"/>
-          <w:sz w:val="21"/>
-          <w:szCs w:val="21"/>
-          <w:lang w:eastAsia="uk-UA"/>
-        </w:rPr>
-        <w:t>struct</w:t>
-      </w:r>
-      <w:proofErr w:type="spellEnd"/>
-      <w:r>
-        <w:rPr>
-          <w:rFonts w:ascii="Consolas" w:eastAsia="Times New Roman" w:hAnsi="Consolas" w:cs="Times New Roman"/>
-          <w:color w:val="CCCCCC"/>
-          <w:sz w:val="21"/>
-          <w:szCs w:val="21"/>
-          <w:lang w:eastAsia="uk-UA"/>
-        </w:rPr>
-        <w:t xml:space="preserve"> </w:t>
-      </w:r>
       <w:r>
         <w:rPr>
           <w:rFonts w:ascii="Consolas" w:eastAsia="Times New Roman" w:hAnsi="Consolas" w:cs="Times New Roman"/>
@@ -4383,28 +4293,6 @@
         </w:rPr>
         <w:t>(</w:t>
       </w:r>
-      <w:proofErr w:type="spellStart"/>
-      <w:r>
-        <w:rPr>
-          <w:rFonts w:ascii="Consolas" w:eastAsia="Times New Roman" w:hAnsi="Consolas" w:cs="Times New Roman"/>
-          <w:color w:val="569CD6"/>
-          <w:sz w:val="21"/>
-          <w:szCs w:val="21"/>
-          <w:lang w:eastAsia="uk-UA"/>
-        </w:rPr>
-        <w:t>struct</w:t>
-      </w:r>
-      <w:proofErr w:type="spellEnd"/>
-      <w:r>
-        <w:rPr>
-          <w:rFonts w:ascii="Consolas" w:eastAsia="Times New Roman" w:hAnsi="Consolas" w:cs="Times New Roman"/>
-          <w:color w:val="CCCCCC"/>
-          <w:sz w:val="21"/>
-          <w:szCs w:val="21"/>
-          <w:lang w:eastAsia="uk-UA"/>
-        </w:rPr>
-        <w:t xml:space="preserve"> </w:t>
-      </w:r>
       <w:r>
         <w:rPr>
           <w:rFonts w:ascii="Consolas" w:eastAsia="Times New Roman" w:hAnsi="Consolas" w:cs="Times New Roman"/>
@@ -4444,28 +4332,6 @@
           <w:lang w:eastAsia="uk-UA"/>
         </w:rPr>
         <w:t xml:space="preserve">, </w:t>
-      </w:r>
-      <w:proofErr w:type="spellStart"/>
-      <w:r>
-        <w:rPr>
-          <w:rFonts w:ascii="Consolas" w:eastAsia="Times New Roman" w:hAnsi="Consolas" w:cs="Times New Roman"/>
-          <w:color w:val="569CD6"/>
-          <w:sz w:val="21"/>
-          <w:szCs w:val="21"/>
-          <w:lang w:eastAsia="uk-UA"/>
-        </w:rPr>
-        <w:t>struct</w:t>
-      </w:r>
-      <w:proofErr w:type="spellEnd"/>
-      <w:r>
-        <w:rPr>
-          <w:rFonts w:ascii="Consolas" w:eastAsia="Times New Roman" w:hAnsi="Consolas" w:cs="Times New Roman"/>
-          <w:color w:val="CCCCCC"/>
-          <w:sz w:val="21"/>
-          <w:szCs w:val="21"/>
-          <w:lang w:eastAsia="uk-UA"/>
-        </w:rPr>
-        <w:t xml:space="preserve"> </w:t>
       </w:r>
       <w:r>
         <w:rPr>
@@ -4530,28 +4396,6 @@
         </w:rPr>
         <w:t xml:space="preserve">    </w:t>
       </w:r>
-      <w:proofErr w:type="spellStart"/>
-      <w:r>
-        <w:rPr>
-          <w:rFonts w:ascii="Consolas" w:eastAsia="Times New Roman" w:hAnsi="Consolas" w:cs="Times New Roman"/>
-          <w:color w:val="569CD6"/>
-          <w:sz w:val="21"/>
-          <w:szCs w:val="21"/>
-          <w:lang w:eastAsia="uk-UA"/>
-        </w:rPr>
-        <w:t>struct</w:t>
-      </w:r>
-      <w:proofErr w:type="spellEnd"/>
-      <w:r>
-        <w:rPr>
-          <w:rFonts w:ascii="Consolas" w:eastAsia="Times New Roman" w:hAnsi="Consolas" w:cs="Times New Roman"/>
-          <w:color w:val="CCCCCC"/>
-          <w:sz w:val="21"/>
-          <w:szCs w:val="21"/>
-          <w:lang w:eastAsia="uk-UA"/>
-        </w:rPr>
-        <w:t xml:space="preserve"> </w:t>
-      </w:r>
       <w:r>
         <w:rPr>
           <w:rFonts w:ascii="Consolas" w:eastAsia="Times New Roman" w:hAnsi="Consolas" w:cs="Times New Roman"/>
@@ -5289,28 +5133,6 @@
           <w:lang w:eastAsia="uk-UA"/>
         </w:rPr>
       </w:pPr>
-      <w:proofErr w:type="spellStart"/>
-      <w:r>
-        <w:rPr>
-          <w:rFonts w:ascii="Consolas" w:eastAsia="Times New Roman" w:hAnsi="Consolas" w:cs="Times New Roman"/>
-          <w:color w:val="569CD6"/>
-          <w:sz w:val="21"/>
-          <w:szCs w:val="21"/>
-          <w:lang w:eastAsia="uk-UA"/>
-        </w:rPr>
-        <w:t>struct</w:t>
-      </w:r>
-      <w:proofErr w:type="spellEnd"/>
-      <w:r>
-        <w:rPr>
-          <w:rFonts w:ascii="Consolas" w:eastAsia="Times New Roman" w:hAnsi="Consolas" w:cs="Times New Roman"/>
-          <w:color w:val="CCCCCC"/>
-          <w:sz w:val="21"/>
-          <w:szCs w:val="21"/>
-          <w:lang w:eastAsia="uk-UA"/>
-        </w:rPr>
-        <w:t xml:space="preserve"> </w:t>
-      </w:r>
       <w:r>
         <w:rPr>
           <w:rFonts w:ascii="Consolas" w:eastAsia="Times New Roman" w:hAnsi="Consolas" w:cs="Times New Roman"/>
@@ -5353,28 +5175,6 @@
         </w:rPr>
         <w:t>(</w:t>
       </w:r>
-      <w:proofErr w:type="spellStart"/>
-      <w:r>
-        <w:rPr>
-          <w:rFonts w:ascii="Consolas" w:eastAsia="Times New Roman" w:hAnsi="Consolas" w:cs="Times New Roman"/>
-          <w:color w:val="569CD6"/>
-          <w:sz w:val="21"/>
-          <w:szCs w:val="21"/>
-          <w:lang w:eastAsia="uk-UA"/>
-        </w:rPr>
-        <w:t>struct</w:t>
-      </w:r>
-      <w:proofErr w:type="spellEnd"/>
-      <w:r>
-        <w:rPr>
-          <w:rFonts w:ascii="Consolas" w:eastAsia="Times New Roman" w:hAnsi="Consolas" w:cs="Times New Roman"/>
-          <w:color w:val="CCCCCC"/>
-          <w:sz w:val="21"/>
-          <w:szCs w:val="21"/>
-          <w:lang w:eastAsia="uk-UA"/>
-        </w:rPr>
-        <w:t xml:space="preserve"> </w:t>
-      </w:r>
       <w:r>
         <w:rPr>
           <w:rFonts w:ascii="Consolas" w:eastAsia="Times New Roman" w:hAnsi="Consolas" w:cs="Times New Roman"/>
@@ -5414,28 +5214,6 @@
           <w:lang w:eastAsia="uk-UA"/>
         </w:rPr>
         <w:t xml:space="preserve">, </w:t>
-      </w:r>
-      <w:proofErr w:type="spellStart"/>
-      <w:r>
-        <w:rPr>
-          <w:rFonts w:ascii="Consolas" w:eastAsia="Times New Roman" w:hAnsi="Consolas" w:cs="Times New Roman"/>
-          <w:color w:val="569CD6"/>
-          <w:sz w:val="21"/>
-          <w:szCs w:val="21"/>
-          <w:lang w:eastAsia="uk-UA"/>
-        </w:rPr>
-        <w:t>struct</w:t>
-      </w:r>
-      <w:proofErr w:type="spellEnd"/>
-      <w:r>
-        <w:rPr>
-          <w:rFonts w:ascii="Consolas" w:eastAsia="Times New Roman" w:hAnsi="Consolas" w:cs="Times New Roman"/>
-          <w:color w:val="CCCCCC"/>
-          <w:sz w:val="21"/>
-          <w:szCs w:val="21"/>
-          <w:lang w:eastAsia="uk-UA"/>
-        </w:rPr>
-        <w:t xml:space="preserve"> </w:t>
       </w:r>
       <w:r>
         <w:rPr>
@@ -5500,28 +5278,6 @@
         </w:rPr>
         <w:t xml:space="preserve">    </w:t>
       </w:r>
-      <w:proofErr w:type="spellStart"/>
-      <w:r>
-        <w:rPr>
-          <w:rFonts w:ascii="Consolas" w:eastAsia="Times New Roman" w:hAnsi="Consolas" w:cs="Times New Roman"/>
-          <w:color w:val="569CD6"/>
-          <w:sz w:val="21"/>
-          <w:szCs w:val="21"/>
-          <w:lang w:eastAsia="uk-UA"/>
-        </w:rPr>
-        <w:t>struct</w:t>
-      </w:r>
-      <w:proofErr w:type="spellEnd"/>
-      <w:r>
-        <w:rPr>
-          <w:rFonts w:ascii="Consolas" w:eastAsia="Times New Roman" w:hAnsi="Consolas" w:cs="Times New Roman"/>
-          <w:color w:val="CCCCCC"/>
-          <w:sz w:val="21"/>
-          <w:szCs w:val="21"/>
-          <w:lang w:eastAsia="uk-UA"/>
-        </w:rPr>
-        <w:t xml:space="preserve"> </w:t>
-      </w:r>
       <w:r>
         <w:rPr>
           <w:rFonts w:ascii="Consolas" w:eastAsia="Times New Roman" w:hAnsi="Consolas" w:cs="Times New Roman"/>
@@ -6136,28 +5892,6 @@
           <w:lang w:eastAsia="uk-UA"/>
         </w:rPr>
       </w:pPr>
-      <w:proofErr w:type="spellStart"/>
-      <w:r>
-        <w:rPr>
-          <w:rFonts w:ascii="Consolas" w:eastAsia="Times New Roman" w:hAnsi="Consolas" w:cs="Times New Roman"/>
-          <w:color w:val="569CD6"/>
-          <w:sz w:val="21"/>
-          <w:szCs w:val="21"/>
-          <w:lang w:eastAsia="uk-UA"/>
-        </w:rPr>
-        <w:t>struct</w:t>
-      </w:r>
-      <w:proofErr w:type="spellEnd"/>
-      <w:r>
-        <w:rPr>
-          <w:rFonts w:ascii="Consolas" w:eastAsia="Times New Roman" w:hAnsi="Consolas" w:cs="Times New Roman"/>
-          <w:color w:val="CCCCCC"/>
-          <w:sz w:val="21"/>
-          <w:szCs w:val="21"/>
-          <w:lang w:eastAsia="uk-UA"/>
-        </w:rPr>
-        <w:t xml:space="preserve"> </w:t>
-      </w:r>
       <w:r>
         <w:rPr>
           <w:rFonts w:ascii="Consolas" w:eastAsia="Times New Roman" w:hAnsi="Consolas" w:cs="Times New Roman"/>
@@ -6198,28 +5932,6 @@
         </w:rPr>
         <w:t>(</w:t>
       </w:r>
-      <w:proofErr w:type="spellStart"/>
-      <w:r>
-        <w:rPr>
-          <w:rFonts w:ascii="Consolas" w:eastAsia="Times New Roman" w:hAnsi="Consolas" w:cs="Times New Roman"/>
-          <w:color w:val="569CD6"/>
-          <w:sz w:val="21"/>
-          <w:szCs w:val="21"/>
-          <w:lang w:eastAsia="uk-UA"/>
-        </w:rPr>
-        <w:t>struct</w:t>
-      </w:r>
-      <w:proofErr w:type="spellEnd"/>
-      <w:r>
-        <w:rPr>
-          <w:rFonts w:ascii="Consolas" w:eastAsia="Times New Roman" w:hAnsi="Consolas" w:cs="Times New Roman"/>
-          <w:color w:val="CCCCCC"/>
-          <w:sz w:val="21"/>
-          <w:szCs w:val="21"/>
-          <w:lang w:eastAsia="uk-UA"/>
-        </w:rPr>
-        <w:t xml:space="preserve"> </w:t>
-      </w:r>
       <w:r>
         <w:rPr>
           <w:rFonts w:ascii="Consolas" w:eastAsia="Times New Roman" w:hAnsi="Consolas" w:cs="Times New Roman"/>
@@ -6259,28 +5971,6 @@
           <w:lang w:eastAsia="uk-UA"/>
         </w:rPr>
         <w:t xml:space="preserve">, </w:t>
-      </w:r>
-      <w:proofErr w:type="spellStart"/>
-      <w:r>
-        <w:rPr>
-          <w:rFonts w:ascii="Consolas" w:eastAsia="Times New Roman" w:hAnsi="Consolas" w:cs="Times New Roman"/>
-          <w:color w:val="569CD6"/>
-          <w:sz w:val="21"/>
-          <w:szCs w:val="21"/>
-          <w:lang w:eastAsia="uk-UA"/>
-        </w:rPr>
-        <w:t>struct</w:t>
-      </w:r>
-      <w:proofErr w:type="spellEnd"/>
-      <w:r>
-        <w:rPr>
-          <w:rFonts w:ascii="Consolas" w:eastAsia="Times New Roman" w:hAnsi="Consolas" w:cs="Times New Roman"/>
-          <w:color w:val="CCCCCC"/>
-          <w:sz w:val="21"/>
-          <w:szCs w:val="21"/>
-          <w:lang w:eastAsia="uk-UA"/>
-        </w:rPr>
-        <w:t xml:space="preserve"> </w:t>
       </w:r>
       <w:r>
         <w:rPr>
@@ -6345,28 +6035,6 @@
         </w:rPr>
         <w:t xml:space="preserve">    </w:t>
       </w:r>
-      <w:proofErr w:type="spellStart"/>
-      <w:r>
-        <w:rPr>
-          <w:rFonts w:ascii="Consolas" w:eastAsia="Times New Roman" w:hAnsi="Consolas" w:cs="Times New Roman"/>
-          <w:color w:val="569CD6"/>
-          <w:sz w:val="21"/>
-          <w:szCs w:val="21"/>
-          <w:lang w:eastAsia="uk-UA"/>
-        </w:rPr>
-        <w:t>struct</w:t>
-      </w:r>
-      <w:proofErr w:type="spellEnd"/>
-      <w:r>
-        <w:rPr>
-          <w:rFonts w:ascii="Consolas" w:eastAsia="Times New Roman" w:hAnsi="Consolas" w:cs="Times New Roman"/>
-          <w:color w:val="CCCCCC"/>
-          <w:sz w:val="21"/>
-          <w:szCs w:val="21"/>
-          <w:lang w:eastAsia="uk-UA"/>
-        </w:rPr>
-        <w:t xml:space="preserve"> </w:t>
-      </w:r>
       <w:r>
         <w:rPr>
           <w:rFonts w:ascii="Consolas" w:eastAsia="Times New Roman" w:hAnsi="Consolas" w:cs="Times New Roman"/>
@@ -6980,28 +6648,6 @@
           <w:lang w:eastAsia="uk-UA"/>
         </w:rPr>
       </w:pPr>
-      <w:proofErr w:type="spellStart"/>
-      <w:r>
-        <w:rPr>
-          <w:rFonts w:ascii="Consolas" w:eastAsia="Times New Roman" w:hAnsi="Consolas" w:cs="Times New Roman"/>
-          <w:color w:val="569CD6"/>
-          <w:sz w:val="21"/>
-          <w:szCs w:val="21"/>
-          <w:lang w:eastAsia="uk-UA"/>
-        </w:rPr>
-        <w:t>struct</w:t>
-      </w:r>
-      <w:proofErr w:type="spellEnd"/>
-      <w:r>
-        <w:rPr>
-          <w:rFonts w:ascii="Consolas" w:eastAsia="Times New Roman" w:hAnsi="Consolas" w:cs="Times New Roman"/>
-          <w:color w:val="CCCCCC"/>
-          <w:sz w:val="21"/>
-          <w:szCs w:val="21"/>
-          <w:lang w:eastAsia="uk-UA"/>
-        </w:rPr>
-        <w:t xml:space="preserve"> </w:t>
-      </w:r>
       <w:r>
         <w:rPr>
           <w:rFonts w:ascii="Consolas" w:eastAsia="Times New Roman" w:hAnsi="Consolas" w:cs="Times New Roman"/>
@@ -7043,28 +6689,6 @@
           <w:lang w:eastAsia="uk-UA"/>
         </w:rPr>
         <w:t>(</w:t>
-      </w:r>
-      <w:proofErr w:type="spellStart"/>
-      <w:r>
-        <w:rPr>
-          <w:rFonts w:ascii="Consolas" w:eastAsia="Times New Roman" w:hAnsi="Consolas" w:cs="Times New Roman"/>
-          <w:color w:val="569CD6"/>
-          <w:sz w:val="21"/>
-          <w:szCs w:val="21"/>
-          <w:lang w:eastAsia="uk-UA"/>
-        </w:rPr>
-        <w:t>struct</w:t>
-      </w:r>
-      <w:proofErr w:type="spellEnd"/>
-      <w:r>
-        <w:rPr>
-          <w:rFonts w:ascii="Consolas" w:eastAsia="Times New Roman" w:hAnsi="Consolas" w:cs="Times New Roman"/>
-          <w:color w:val="CCCCCC"/>
-          <w:sz w:val="21"/>
-          <w:szCs w:val="21"/>
-          <w:lang w:eastAsia="uk-UA"/>
-        </w:rPr>
-        <w:t xml:space="preserve"> </w:t>
       </w:r>
       <w:r>
         <w:rPr>
@@ -7285,28 +6909,6 @@
         </w:rPr>
         <w:t xml:space="preserve">    </w:t>
       </w:r>
-      <w:proofErr w:type="spellStart"/>
-      <w:r>
-        <w:rPr>
-          <w:rFonts w:ascii="Consolas" w:eastAsia="Times New Roman" w:hAnsi="Consolas" w:cs="Times New Roman"/>
-          <w:color w:val="569CD6"/>
-          <w:sz w:val="21"/>
-          <w:szCs w:val="21"/>
-          <w:lang w:eastAsia="uk-UA"/>
-        </w:rPr>
-        <w:t>struct</w:t>
-      </w:r>
-      <w:proofErr w:type="spellEnd"/>
-      <w:r>
-        <w:rPr>
-          <w:rFonts w:ascii="Consolas" w:eastAsia="Times New Roman" w:hAnsi="Consolas" w:cs="Times New Roman"/>
-          <w:color w:val="CCCCCC"/>
-          <w:sz w:val="21"/>
-          <w:szCs w:val="21"/>
-          <w:lang w:eastAsia="uk-UA"/>
-        </w:rPr>
-        <w:t xml:space="preserve"> </w:t>
-      </w:r>
       <w:r>
         <w:rPr>
           <w:rFonts w:ascii="Consolas" w:eastAsia="Times New Roman" w:hAnsi="Consolas" w:cs="Times New Roman"/>
@@ -8239,28 +7841,6 @@
         </w:rPr>
         <w:t xml:space="preserve">    </w:t>
       </w:r>
-      <w:proofErr w:type="spellStart"/>
-      <w:r>
-        <w:rPr>
-          <w:rFonts w:ascii="Consolas" w:eastAsia="Times New Roman" w:hAnsi="Consolas" w:cs="Times New Roman"/>
-          <w:color w:val="569CD6"/>
-          <w:sz w:val="21"/>
-          <w:szCs w:val="21"/>
-          <w:lang w:eastAsia="uk-UA"/>
-        </w:rPr>
-        <w:t>struct</w:t>
-      </w:r>
-      <w:proofErr w:type="spellEnd"/>
-      <w:r>
-        <w:rPr>
-          <w:rFonts w:ascii="Consolas" w:eastAsia="Times New Roman" w:hAnsi="Consolas" w:cs="Times New Roman"/>
-          <w:color w:val="CCCCCC"/>
-          <w:sz w:val="21"/>
-          <w:szCs w:val="21"/>
-          <w:lang w:eastAsia="uk-UA"/>
-        </w:rPr>
-        <w:t xml:space="preserve"> </w:t>
-      </w:r>
       <w:r>
         <w:rPr>
           <w:rFonts w:ascii="Consolas" w:eastAsia="Times New Roman" w:hAnsi="Consolas" w:cs="Times New Roman"/>
@@ -8384,28 +7964,6 @@
         </w:rPr>
         <w:t xml:space="preserve">    </w:t>
       </w:r>
-      <w:proofErr w:type="spellStart"/>
-      <w:r>
-        <w:rPr>
-          <w:rFonts w:ascii="Consolas" w:eastAsia="Times New Roman" w:hAnsi="Consolas" w:cs="Times New Roman"/>
-          <w:color w:val="569CD6"/>
-          <w:sz w:val="21"/>
-          <w:szCs w:val="21"/>
-          <w:lang w:eastAsia="uk-UA"/>
-        </w:rPr>
-        <w:t>struct</w:t>
-      </w:r>
-      <w:proofErr w:type="spellEnd"/>
-      <w:r>
-        <w:rPr>
-          <w:rFonts w:ascii="Consolas" w:eastAsia="Times New Roman" w:hAnsi="Consolas" w:cs="Times New Roman"/>
-          <w:color w:val="CCCCCC"/>
-          <w:sz w:val="21"/>
-          <w:szCs w:val="21"/>
-          <w:lang w:eastAsia="uk-UA"/>
-        </w:rPr>
-        <w:t xml:space="preserve"> </w:t>
-      </w:r>
       <w:r>
         <w:rPr>
           <w:rFonts w:ascii="Consolas" w:eastAsia="Times New Roman" w:hAnsi="Consolas" w:cs="Times New Roman"/>
@@ -10682,28 +10240,6 @@
         </w:rPr>
         <w:t xml:space="preserve">    </w:t>
       </w:r>
-      <w:proofErr w:type="spellStart"/>
-      <w:r>
-        <w:rPr>
-          <w:rFonts w:ascii="Consolas" w:eastAsia="Times New Roman" w:hAnsi="Consolas" w:cs="Times New Roman"/>
-          <w:color w:val="569CD6"/>
-          <w:sz w:val="21"/>
-          <w:szCs w:val="21"/>
-          <w:lang w:eastAsia="uk-UA"/>
-        </w:rPr>
-        <w:t>struct</w:t>
-      </w:r>
-      <w:proofErr w:type="spellEnd"/>
-      <w:r>
-        <w:rPr>
-          <w:rFonts w:ascii="Consolas" w:eastAsia="Times New Roman" w:hAnsi="Consolas" w:cs="Times New Roman"/>
-          <w:color w:val="CCCCCC"/>
-          <w:sz w:val="21"/>
-          <w:szCs w:val="21"/>
-          <w:lang w:eastAsia="uk-UA"/>
-        </w:rPr>
-        <w:t xml:space="preserve"> </w:t>
-      </w:r>
       <w:r>
         <w:rPr>
           <w:rFonts w:ascii="Consolas" w:eastAsia="Times New Roman" w:hAnsi="Consolas" w:cs="Times New Roman"/>
@@ -10827,28 +10363,6 @@
         </w:rPr>
         <w:t xml:space="preserve">    </w:t>
       </w:r>
-      <w:proofErr w:type="spellStart"/>
-      <w:r>
-        <w:rPr>
-          <w:rFonts w:ascii="Consolas" w:eastAsia="Times New Roman" w:hAnsi="Consolas" w:cs="Times New Roman"/>
-          <w:color w:val="569CD6"/>
-          <w:sz w:val="21"/>
-          <w:szCs w:val="21"/>
-          <w:lang w:eastAsia="uk-UA"/>
-        </w:rPr>
-        <w:t>struct</w:t>
-      </w:r>
-      <w:proofErr w:type="spellEnd"/>
-      <w:r>
-        <w:rPr>
-          <w:rFonts w:ascii="Consolas" w:eastAsia="Times New Roman" w:hAnsi="Consolas" w:cs="Times New Roman"/>
-          <w:color w:val="CCCCCC"/>
-          <w:sz w:val="21"/>
-          <w:szCs w:val="21"/>
-          <w:lang w:eastAsia="uk-UA"/>
-        </w:rPr>
-        <w:t xml:space="preserve"> </w:t>
-      </w:r>
       <w:r>
         <w:rPr>
           <w:rFonts w:ascii="Consolas" w:eastAsia="Times New Roman" w:hAnsi="Consolas" w:cs="Times New Roman"/>
@@ -10985,28 +10499,6 @@
         </w:rPr>
         <w:t xml:space="preserve">    </w:t>
       </w:r>
-      <w:proofErr w:type="spellStart"/>
-      <w:r>
-        <w:rPr>
-          <w:rFonts w:ascii="Consolas" w:eastAsia="Times New Roman" w:hAnsi="Consolas" w:cs="Times New Roman"/>
-          <w:color w:val="569CD6"/>
-          <w:sz w:val="21"/>
-          <w:szCs w:val="21"/>
-          <w:lang w:eastAsia="uk-UA"/>
-        </w:rPr>
-        <w:t>struct</w:t>
-      </w:r>
-      <w:proofErr w:type="spellEnd"/>
-      <w:r>
-        <w:rPr>
-          <w:rFonts w:ascii="Consolas" w:eastAsia="Times New Roman" w:hAnsi="Consolas" w:cs="Times New Roman"/>
-          <w:color w:val="CCCCCC"/>
-          <w:sz w:val="21"/>
-          <w:szCs w:val="21"/>
-          <w:lang w:eastAsia="uk-UA"/>
-        </w:rPr>
-        <w:t xml:space="preserve"> </w:t>
-      </w:r>
       <w:r>
         <w:rPr>
           <w:rFonts w:ascii="Consolas" w:eastAsia="Times New Roman" w:hAnsi="Consolas" w:cs="Times New Roman"/>
@@ -11636,28 +11128,6 @@
         </w:rPr>
         <w:t xml:space="preserve">    </w:t>
       </w:r>
-      <w:proofErr w:type="spellStart"/>
-      <w:r>
-        <w:rPr>
-          <w:rFonts w:ascii="Consolas" w:eastAsia="Times New Roman" w:hAnsi="Consolas" w:cs="Times New Roman"/>
-          <w:color w:val="569CD6"/>
-          <w:sz w:val="21"/>
-          <w:szCs w:val="21"/>
-          <w:lang w:eastAsia="uk-UA"/>
-        </w:rPr>
-        <w:t>struct</w:t>
-      </w:r>
-      <w:proofErr w:type="spellEnd"/>
-      <w:r>
-        <w:rPr>
-          <w:rFonts w:ascii="Consolas" w:eastAsia="Times New Roman" w:hAnsi="Consolas" w:cs="Times New Roman"/>
-          <w:color w:val="CCCCCC"/>
-          <w:sz w:val="21"/>
-          <w:szCs w:val="21"/>
-          <w:lang w:eastAsia="uk-UA"/>
-        </w:rPr>
-        <w:t xml:space="preserve"> </w:t>
-      </w:r>
       <w:r>
         <w:rPr>
           <w:rFonts w:ascii="Consolas" w:eastAsia="Times New Roman" w:hAnsi="Consolas" w:cs="Times New Roman"/>
@@ -12287,28 +11757,6 @@
         </w:rPr>
         <w:t xml:space="preserve">    </w:t>
       </w:r>
-      <w:proofErr w:type="spellStart"/>
-      <w:r>
-        <w:rPr>
-          <w:rFonts w:ascii="Consolas" w:eastAsia="Times New Roman" w:hAnsi="Consolas" w:cs="Times New Roman"/>
-          <w:color w:val="569CD6"/>
-          <w:sz w:val="21"/>
-          <w:szCs w:val="21"/>
-          <w:lang w:eastAsia="uk-UA"/>
-        </w:rPr>
-        <w:t>struct</w:t>
-      </w:r>
-      <w:proofErr w:type="spellEnd"/>
-      <w:r>
-        <w:rPr>
-          <w:rFonts w:ascii="Consolas" w:eastAsia="Times New Roman" w:hAnsi="Consolas" w:cs="Times New Roman"/>
-          <w:color w:val="CCCCCC"/>
-          <w:sz w:val="21"/>
-          <w:szCs w:val="21"/>
-          <w:lang w:eastAsia="uk-UA"/>
-        </w:rPr>
-        <w:t xml:space="preserve"> </w:t>
-      </w:r>
       <w:r>
         <w:rPr>
           <w:rFonts w:ascii="Consolas" w:eastAsia="Times New Roman" w:hAnsi="Consolas" w:cs="Times New Roman"/>
@@ -12454,7 +11902,6 @@
           <w:szCs w:val="21"/>
           <w:lang w:eastAsia="uk-UA"/>
         </w:rPr>
-        <w:lastRenderedPageBreak/>
         <w:t xml:space="preserve">    </w:t>
       </w:r>
       <w:proofErr w:type="spellStart"/>
@@ -12939,28 +12386,6 @@
         </w:rPr>
         <w:t xml:space="preserve">    </w:t>
       </w:r>
-      <w:proofErr w:type="spellStart"/>
-      <w:r>
-        <w:rPr>
-          <w:rFonts w:ascii="Consolas" w:eastAsia="Times New Roman" w:hAnsi="Consolas" w:cs="Times New Roman"/>
-          <w:color w:val="569CD6"/>
-          <w:sz w:val="21"/>
-          <w:szCs w:val="21"/>
-          <w:lang w:eastAsia="uk-UA"/>
-        </w:rPr>
-        <w:t>struct</w:t>
-      </w:r>
-      <w:proofErr w:type="spellEnd"/>
-      <w:r>
-        <w:rPr>
-          <w:rFonts w:ascii="Consolas" w:eastAsia="Times New Roman" w:hAnsi="Consolas" w:cs="Times New Roman"/>
-          <w:color w:val="CCCCCC"/>
-          <w:sz w:val="21"/>
-          <w:szCs w:val="21"/>
-          <w:lang w:eastAsia="uk-UA"/>
-        </w:rPr>
-        <w:t xml:space="preserve"> </w:t>
-      </w:r>
       <w:r>
         <w:rPr>
           <w:rFonts w:ascii="Consolas" w:eastAsia="Times New Roman" w:hAnsi="Consolas" w:cs="Times New Roman"/>
@@ -13695,28 +13120,6 @@
         </w:rPr>
         <w:t xml:space="preserve">    </w:t>
       </w:r>
-      <w:proofErr w:type="spellStart"/>
-      <w:r>
-        <w:rPr>
-          <w:rFonts w:ascii="Consolas" w:eastAsia="Times New Roman" w:hAnsi="Consolas" w:cs="Times New Roman"/>
-          <w:color w:val="569CD6"/>
-          <w:sz w:val="21"/>
-          <w:szCs w:val="21"/>
-          <w:lang w:eastAsia="uk-UA"/>
-        </w:rPr>
-        <w:t>struct</w:t>
-      </w:r>
-      <w:proofErr w:type="spellEnd"/>
-      <w:r>
-        <w:rPr>
-          <w:rFonts w:ascii="Consolas" w:eastAsia="Times New Roman" w:hAnsi="Consolas" w:cs="Times New Roman"/>
-          <w:color w:val="CCCCCC"/>
-          <w:sz w:val="21"/>
-          <w:szCs w:val="21"/>
-          <w:lang w:eastAsia="uk-UA"/>
-        </w:rPr>
-        <w:t xml:space="preserve"> </w:t>
-      </w:r>
       <w:r>
         <w:rPr>
           <w:rFonts w:ascii="Consolas" w:eastAsia="Times New Roman" w:hAnsi="Consolas" w:cs="Times New Roman"/>
@@ -14684,6 +14087,8 @@
           <w:szCs w:val="32"/>
         </w:rPr>
       </w:pPr>
+      <w:bookmarkStart w:id="0" w:name="_GoBack"/>
+      <w:bookmarkEnd w:id="0"/>
     </w:p>
     <w:p>
       <w:pPr>
@@ -15596,9 +15001,10 @@
       <w:r>
         <w:rPr>
           <w:rFonts w:ascii="Times New Roman" w:hAnsi="Times New Roman" w:cs="Times New Roman"/>
+          <w:noProof/>
           <w:sz w:val="32"/>
           <w:szCs w:val="32"/>
-          <w:lang w:val="en-US"/>
+          <w:lang w:eastAsia="uk-UA"/>
         </w:rPr>
         <w:drawing>
           <wp:inline distT="0" distB="0" distL="0" distR="0" wp14:anchorId="6022091F" wp14:editId="45F6FEEE">
@@ -15701,8 +15107,6 @@
         </w:rPr>
         <w:t>Використання структур значно спрощує організацію та обробку даних у програмі, а отримані знання стануть основою для подальшого вивчення об'єктно-орієнтованого програмування та розробки більш складних програмних рішень.</w:t>
       </w:r>
-      <w:bookmarkStart w:id="0" w:name="_GoBack"/>
-      <w:bookmarkEnd w:id="0"/>
       <w:r>
         <w:rPr>
           <w:rFonts w:ascii="Times New Roman" w:hAnsi="Times New Roman" w:cs="Times New Roman"/>

</xml_diff>